<commit_message>
updates. Stuff compiles, but doesn't work until blocking issues (e.g. [SYM]) are resolved
git-svn-id: http://svnint.ou.nl:8080/svn/ADL/trunk@3111 80d59baa-9aef-c140-ba76-e18f3b6eea4d
</commit_message>
<xml_diff>
--- a/CP23/CP2.3 - Asset Mgt - Portable Eqt - Policy - v1.docx
+++ b/CP23/CP2.3 - Asset Mgt - Portable Eqt - Policy - v1.docx
@@ -692,17 +692,9 @@
         <w:rPr>
           <w:lang w:val="en-US"/>
         </w:rPr>
-        <w:t xml:space="preserve">by our </w:t>
-      </w:r>
-      <w:bookmarkStart w:id="0" w:name="_GoBack"/>
-      <w:r>
-        <w:rPr>
-          <w:lang w:val="en-US"/>
-        </w:rPr>
-        <w:t xml:space="preserve">Security Officer; (s)he may impose requirements for specific brands and/or types of equipment in order to prevent insecure usage of such equipment. </w:t>
+        <w:t xml:space="preserve">by our Security Officer; (s)he may impose requirements for specific brands and/or types of equipment in order to prevent insecure usage of such equipment. </w:t>
       </w:r>
     </w:p>
-    <w:bookmarkEnd w:id="0"/>
     <w:p>
       <w:pPr>
         <w:pStyle w:val="ListParagraph"/>
@@ -790,7 +782,15 @@
         <w:rPr>
           <w:lang w:val="en-US"/>
         </w:rPr>
-        <w:t xml:space="preserve">only be issued to employees. Any other </w:t>
+        <w:t xml:space="preserve">only be </w:t>
+      </w:r>
+      <w:bookmarkStart w:id="0" w:name="_GoBack"/>
+      <w:bookmarkEnd w:id="0"/>
+      <w:r>
+        <w:rPr>
+          <w:lang w:val="en-US"/>
+        </w:rPr>
+        <w:t xml:space="preserve">issued to employees. Any other </w:t>
       </w:r>
       <w:r>
         <w:rPr>
@@ -802,7 +802,19 @@
         <w:rPr>
           <w:lang w:val="en-US"/>
         </w:rPr>
-        <w:t xml:space="preserve"> may be issued to an employee provided that it is in stock and for as long as his manager approves of this. </w:t>
+        <w:t xml:space="preserve"> may be issued to an employee provided that it is in stock</w:t>
+      </w:r>
+      <w:r>
+        <w:rPr>
+          <w:lang w:val="en-US"/>
+        </w:rPr>
+        <w:t>, functional,</w:t>
+      </w:r>
+      <w:r>
+        <w:rPr>
+          <w:lang w:val="en-US"/>
+        </w:rPr>
+        <w:t xml:space="preserve"> and for as long as his manager approves of this. </w:t>
       </w:r>
     </w:p>
     <w:p>
@@ -3212,7 +3224,7 @@
 </file>
 
 <file path=customXml/itemProps1.xml><?xml version="1.0" encoding="utf-8"?>
-<ds:datastoreItem xmlns:ds="http://schemas.openxmlformats.org/officeDocument/2006/customXml" ds:itemID="{933A788A-13F3-44E6-97FE-88A9DF637603}">
+<ds:datastoreItem xmlns:ds="http://schemas.openxmlformats.org/officeDocument/2006/customXml" ds:itemID="{1A037AE0-722A-49F8-89B6-52F0E9568991}">
   <ds:schemaRefs>
     <ds:schemaRef ds:uri="http://schemas.openxmlformats.org/officeDocument/2006/bibliography"/>
   </ds:schemaRefs>

</xml_diff>